<commit_message>
documents + web original code
</commit_message>
<xml_diff>
--- a/documents/web regenerate analysis.docx
+++ b/documents/web regenerate analysis.docx
@@ -255,6 +255,72 @@
           <w:lang w:val="en-US" w:eastAsia="zh-CN"/>
         </w:rPr>
         <w:t>But it can generate the following template based on the mybatis template code above.</w:t>
+      </w:r>
+    </w:p>
+    <w:p>
+      <w:pPr>
+        <w:rPr>
+          <w:rFonts w:hint="eastAsia"/>
+          <w:lang w:val="en-US" w:eastAsia="zh-CN"/>
+        </w:rPr>
+      </w:pPr>
+      <w:r>
+        <w:rPr>
+          <w:rFonts w:hint="eastAsia"/>
+          <w:lang w:val="en-US" w:eastAsia="zh-CN"/>
+        </w:rPr>
+        <w:t>Origin</w:t>
+      </w:r>
+    </w:p>
+    <w:p>
+      <w:pPr>
+        <w:rPr>
+          <w:rFonts w:hint="default"/>
+          <w:lang w:val="en-US" w:eastAsia="zh-CN"/>
+        </w:rPr>
+      </w:pPr>
+      <w:r>
+        <w:drawing>
+          <wp:inline distT="0" distB="0" distL="114300" distR="114300">
+            <wp:extent cx="5266690" cy="2717800"/>
+            <wp:effectExtent l="0" t="0" r="635" b="6350"/>
+            <wp:docPr id="4" name="图片 2"/>
+            <wp:cNvGraphicFramePr>
+              <a:graphicFrameLocks xmlns:a="http://schemas.openxmlformats.org/drawingml/2006/main" noChangeAspect="1"/>
+            </wp:cNvGraphicFramePr>
+            <a:graphic xmlns:a="http://schemas.openxmlformats.org/drawingml/2006/main">
+              <a:graphicData uri="http://schemas.openxmlformats.org/drawingml/2006/picture">
+                <pic:pic xmlns:pic="http://schemas.openxmlformats.org/drawingml/2006/picture">
+                  <pic:nvPicPr>
+                    <pic:cNvPr id="4" name="图片 2"/>
+                    <pic:cNvPicPr>
+                      <a:picLocks noChangeAspect="1"/>
+                    </pic:cNvPicPr>
+                  </pic:nvPicPr>
+                  <pic:blipFill>
+                    <a:blip r:embed="rId4"/>
+                    <a:stretch>
+                      <a:fillRect/>
+                    </a:stretch>
+                  </pic:blipFill>
+                  <pic:spPr>
+                    <a:xfrm>
+                      <a:off x="0" y="0"/>
+                      <a:ext cx="5266690" cy="2717800"/>
+                    </a:xfrm>
+                    <a:prstGeom prst="rect">
+                      <a:avLst/>
+                    </a:prstGeom>
+                    <a:noFill/>
+                    <a:ln>
+                      <a:noFill/>
+                    </a:ln>
+                  </pic:spPr>
+                </pic:pic>
+              </a:graphicData>
+            </a:graphic>
+          </wp:inline>
+        </w:drawing>
       </w:r>
       <w:bookmarkStart w:id="0" w:name="_GoBack"/>
       <w:bookmarkEnd w:id="0"/>
@@ -286,7 +352,7 @@
                     </pic:cNvPicPr>
                   </pic:nvPicPr>
                   <pic:blipFill>
-                    <a:blip r:embed="rId4"/>
+                    <a:blip r:embed="rId5"/>
                     <a:stretch>
                       <a:fillRect/>
                     </a:stretch>
@@ -352,7 +418,7 @@
                     </pic:cNvPicPr>
                   </pic:nvPicPr>
                   <pic:blipFill>
-                    <a:blip r:embed="rId5"/>
+                    <a:blip r:embed="rId6"/>
                     <a:stretch>
                       <a:fillRect/>
                     </a:stretch>

</xml_diff>